<commit_message>
added presentations and posters
</commit_message>
<xml_diff>
--- a/USA/state/write_ups/02_monthly_temperature_paper/words/01_journal/10_entire/mortality effects of climate change in the united states 2017 05 30.docx
+++ b/USA/state/write_ups/02_monthly_temperature_paper/words/01_journal/10_entire/mortality effects of climate change in the united states 2017 05 30.docx
@@ -63,7 +63,29 @@
           <w:sz w:val="24"/>
           <w:szCs w:val="24"/>
         </w:rPr>
-        <w:t>in the United States</w:t>
+        <w:t>in the</w:t>
+      </w:r>
+      <w:r>
+        <w:rPr>
+          <w:rFonts w:ascii="Times New Roman" w:hAnsi="Times New Roman"/>
+          <w:b/>
+          <w:color w:val="000000" w:themeColor="text1"/>
+          <w:sz w:val="24"/>
+          <w:szCs w:val="24"/>
+        </w:rPr>
+        <w:t xml:space="preserve"> </w:t>
+      </w:r>
+      <w:bookmarkStart w:id="0" w:name="_GoBack"/>
+      <w:bookmarkEnd w:id="0"/>
+      <w:r>
+        <w:rPr>
+          <w:rFonts w:ascii="Times New Roman" w:hAnsi="Times New Roman"/>
+          <w:b/>
+          <w:color w:val="000000" w:themeColor="text1"/>
+          <w:sz w:val="24"/>
+          <w:szCs w:val="24"/>
+        </w:rPr>
+        <w:t xml:space="preserve"> United States</w:t>
       </w:r>
     </w:p>
     <w:p>
@@ -1265,8 +1287,15 @@
         </w:rPr>
         <w:t xml:space="preserve"> detailed how it is incumbent upon the scientific and health community to work together to analyse patterns and trends due to changing temperature patterns, and to provide means for political institutions to understand and act upon the findings.</w:t>
       </w:r>
-      <w:bookmarkStart w:id="0" w:name="_GoBack"/>
-      <w:bookmarkEnd w:id="0"/>
+      <w:r>
+        <w:rPr>
+          <w:rFonts w:ascii="Times New Roman" w:hAnsi="Times New Roman"/>
+          <w:color w:val="000000" w:themeColor="text1"/>
+          <w:sz w:val="24"/>
+          <w:szCs w:val="24"/>
+        </w:rPr>
+        <w:t xml:space="preserve"> </w:t>
+      </w:r>
       <w:r>
         <w:rPr>
           <w:rFonts w:ascii="Times New Roman" w:hAnsi="Times New Roman"/>
@@ -2619,6 +2648,15 @@
           <w:sz w:val="24"/>
           <w:szCs w:val="24"/>
         </w:rPr>
+        <w:t xml:space="preserve"> </w:t>
+      </w:r>
+      <w:r>
+        <w:rPr>
+          <w:rFonts w:ascii="Times New Roman" w:hAnsi="Times New Roman"/>
+          <w:color w:val="000000" w:themeColor="text1"/>
+          <w:sz w:val="24"/>
+          <w:szCs w:val="24"/>
+        </w:rPr>
         <w:fldChar w:fldCharType="begin"/>
       </w:r>
       <w:r>
@@ -2702,6 +2740,14 @@
           <w:sz w:val="24"/>
           <w:szCs w:val="24"/>
         </w:rPr>
+        <w:t xml:space="preserve"> </w:t>
+      </w:r>
+      <w:r>
+        <w:rPr>
+          <w:rFonts w:ascii="Times New Roman" w:hAnsi="Times New Roman"/>
+          <w:sz w:val="24"/>
+          <w:szCs w:val="24"/>
+        </w:rPr>
         <w:fldChar w:fldCharType="begin"/>
       </w:r>
       <w:r>
@@ -2820,6 +2866,18 @@
       <w:pPr>
         <w:spacing w:after="0" w:line="480" w:lineRule="auto"/>
         <w:jc w:val="both"/>
+        <w:rPr>
+          <w:rFonts w:ascii="Times New Roman" w:hAnsi="Times New Roman"/>
+          <w:color w:val="000000" w:themeColor="text1"/>
+          <w:sz w:val="24"/>
+          <w:szCs w:val="24"/>
+        </w:rPr>
+      </w:pPr>
+    </w:p>
+    <w:p>
+      <w:pPr>
+        <w:spacing w:after="0" w:line="480" w:lineRule="auto"/>
+        <w:jc w:val="both"/>
         <w:outlineLvl w:val="0"/>
         <w:rPr>
           <w:rFonts w:ascii="Times New Roman" w:hAnsi="Times New Roman"/>
@@ -2858,6 +2916,14 @@
           <w:szCs w:val="24"/>
         </w:rPr>
         <w:t>We obtained data on temperature from ERA-Interim, which combines predictions from a physical model with ground-based and satellite measurements.</w:t>
+      </w:r>
+      <w:r>
+        <w:rPr>
+          <w:rFonts w:ascii="Times New Roman" w:hAnsi="Times New Roman"/>
+          <w:sz w:val="24"/>
+          <w:szCs w:val="24"/>
+        </w:rPr>
+        <w:t xml:space="preserve"> </w:t>
       </w:r>
       <w:r>
         <w:rPr>
@@ -3472,6 +3538,14 @@
           <w:sz w:val="24"/>
           <w:szCs w:val="24"/>
         </w:rPr>
+        <w:t xml:space="preserve"> </w:t>
+      </w:r>
+      <w:r>
+        <w:rPr>
+          <w:rFonts w:ascii="Times New Roman" w:hAnsi="Times New Roman"/>
+          <w:sz w:val="24"/>
+          <w:szCs w:val="24"/>
+        </w:rPr>
         <w:fldChar w:fldCharType="begin"/>
       </w:r>
       <w:r>
@@ -5181,6 +5255,14 @@
           <w:szCs w:val="24"/>
         </w:rPr>
         <w:t>, with input from JB</w:t>
+      </w:r>
+      <w:r>
+        <w:rPr>
+          <w:rFonts w:ascii="Times New Roman" w:hAnsi="Times New Roman"/>
+          <w:sz w:val="24"/>
+          <w:szCs w:val="24"/>
+        </w:rPr>
+        <w:t xml:space="preserve"> and HTW</w:t>
       </w:r>
       <w:r>
         <w:rPr>
@@ -7438,7 +7520,7 @@
 </file>
 
 <file path=customXml/itemProps1.xml><?xml version="1.0" encoding="utf-8"?>
-<ds:datastoreItem xmlns:ds="http://schemas.openxmlformats.org/officeDocument/2006/customXml" ds:itemID="{CACD4A42-9F26-BE46-8406-5460C7699011}">
+<ds:datastoreItem xmlns:ds="http://schemas.openxmlformats.org/officeDocument/2006/customXml" ds:itemID="{7CD03B4C-C40B-3E42-909C-6B9778A521E3}">
   <ds:schemaRefs>
     <ds:schemaRef ds:uri="http://schemas.openxmlformats.org/officeDocument/2006/bibliography"/>
   </ds:schemaRefs>

</xml_diff>